<commit_message>
solving bicep module issue
</commit_message>
<xml_diff>
--- a/escribtura/Estructura de Pipelines.docx
+++ b/escribtura/Estructura de Pipelines.docx
@@ -166,7 +166,31 @@
           <w:bCs/>
           <w:lang w:val="es-ES"/>
         </w:rPr>
-        <w:t>Pipeline principal</w:t>
+        <w:t>P</w:t>
+      </w:r>
+      <w:r>
+        <w:rPr>
+          <w:b/>
+          <w:bCs/>
+          <w:lang w:val="es-ES"/>
+        </w:rPr>
+        <w:t>rincipal</w:t>
+      </w:r>
+      <w:r>
+        <w:rPr>
+          <w:b/>
+          <w:bCs/>
+          <w:lang w:val="es-ES"/>
+        </w:rPr>
+        <w:t>-p</w:t>
+      </w:r>
+      <w:r>
+        <w:rPr>
+          <w:b/>
+          <w:bCs/>
+          <w:lang w:val="es-ES"/>
+        </w:rPr>
+        <w:t xml:space="preserve">ipeline </w:t>
       </w:r>
     </w:p>
     <w:p>
@@ -877,7 +901,6 @@
         </w:rPr>
         <w:t xml:space="preserve"> y el pipeline está definido dentro del fichero </w:t>
       </w:r>
-      <w:bookmarkStart w:id="0" w:name="_GoBack"/>
       <w:proofErr w:type="spellStart"/>
       <w:r>
         <w:rPr>
@@ -890,14 +913,7 @@
         <w:rPr>
           <w:lang w:val="es-ES"/>
         </w:rPr>
-        <w:t xml:space="preserve"> </w:t>
-      </w:r>
-      <w:bookmarkEnd w:id="0"/>
-      <w:r>
-        <w:rPr>
-          <w:lang w:val="es-ES"/>
-        </w:rPr>
-        <w:t xml:space="preserve">y tiene </w:t>
+        <w:t xml:space="preserve"> y tiene </w:t>
       </w:r>
       <w:proofErr w:type="spellStart"/>
       <w:r>
@@ -968,6 +984,772 @@
           <w:lang w:val="es-ES"/>
         </w:rPr>
       </w:pPr>
+    </w:p>
+    <w:p>
+      <w:pPr>
+        <w:rPr>
+          <w:b/>
+          <w:bCs/>
+          <w:u w:val="single"/>
+          <w:lang w:val="es-ES"/>
+        </w:rPr>
+      </w:pPr>
+    </w:p>
+    <w:p>
+      <w:pPr>
+        <w:rPr>
+          <w:b/>
+          <w:bCs/>
+          <w:u w:val="single"/>
+          <w:lang w:val="es-ES"/>
+        </w:rPr>
+      </w:pPr>
+    </w:p>
+    <w:p>
+      <w:pPr>
+        <w:rPr>
+          <w:b/>
+          <w:bCs/>
+          <w:u w:val="single"/>
+          <w:lang w:val="es-ES"/>
+        </w:rPr>
+      </w:pPr>
+    </w:p>
+    <w:p>
+      <w:pPr>
+        <w:rPr>
+          <w:b/>
+          <w:bCs/>
+          <w:u w:val="single"/>
+          <w:lang w:val="es-ES"/>
+        </w:rPr>
+      </w:pPr>
+    </w:p>
+    <w:p>
+      <w:pPr>
+        <w:rPr>
+          <w:b/>
+          <w:bCs/>
+          <w:u w:val="single"/>
+          <w:lang w:val="es-ES"/>
+        </w:rPr>
+      </w:pPr>
+      <w:proofErr w:type="spellStart"/>
+      <w:r>
+        <w:rPr>
+          <w:b/>
+          <w:bCs/>
+          <w:u w:val="single"/>
+          <w:lang w:val="es-ES"/>
+        </w:rPr>
+        <w:lastRenderedPageBreak/>
+        <w:t>Azure</w:t>
+      </w:r>
+      <w:proofErr w:type="spellEnd"/>
+      <w:r>
+        <w:rPr>
+          <w:b/>
+          <w:bCs/>
+          <w:u w:val="single"/>
+          <w:lang w:val="es-ES"/>
+        </w:rPr>
+        <w:t xml:space="preserve"> </w:t>
+      </w:r>
+      <w:proofErr w:type="spellStart"/>
+      <w:r>
+        <w:rPr>
+          <w:b/>
+          <w:bCs/>
+          <w:u w:val="single"/>
+          <w:lang w:val="es-ES"/>
+        </w:rPr>
+        <w:t>Repository</w:t>
+      </w:r>
+      <w:proofErr w:type="spellEnd"/>
+      <w:r>
+        <w:rPr>
+          <w:b/>
+          <w:bCs/>
+          <w:u w:val="single"/>
+          <w:lang w:val="es-ES"/>
+        </w:rPr>
+        <w:t xml:space="preserve"> </w:t>
+      </w:r>
+      <w:proofErr w:type="spellStart"/>
+      <w:r>
+        <w:rPr>
+          <w:b/>
+          <w:bCs/>
+          <w:u w:val="single"/>
+          <w:lang w:val="es-ES"/>
+        </w:rPr>
+        <w:t>Structure</w:t>
+      </w:r>
+      <w:proofErr w:type="spellEnd"/>
+    </w:p>
+    <w:p>
+      <w:pPr>
+        <w:rPr>
+          <w:lang w:val="es-ES"/>
+        </w:rPr>
+      </w:pPr>
+      <w:r>
+        <w:rPr>
+          <w:lang w:val="es-ES"/>
+        </w:rPr>
+        <w:t xml:space="preserve">En el repositorio de </w:t>
+      </w:r>
+      <w:proofErr w:type="spellStart"/>
+      <w:r>
+        <w:rPr>
+          <w:lang w:val="es-ES"/>
+        </w:rPr>
+        <w:t>azure</w:t>
+      </w:r>
+      <w:proofErr w:type="spellEnd"/>
+      <w:r>
+        <w:rPr>
+          <w:lang w:val="es-ES"/>
+        </w:rPr>
+        <w:t xml:space="preserve"> nosotros tenemos todos los ficheros importantes para nuestro proyecto, básicamente </w:t>
+      </w:r>
+      <w:proofErr w:type="spellStart"/>
+      <w:r>
+        <w:rPr>
+          <w:lang w:val="es-ES"/>
+        </w:rPr>
+        <w:t>alla</w:t>
+      </w:r>
+      <w:proofErr w:type="spellEnd"/>
+      <w:r>
+        <w:rPr>
+          <w:lang w:val="es-ES"/>
+        </w:rPr>
+        <w:t xml:space="preserve"> hay todo, y nosotros hemos deci</w:t>
+      </w:r>
+      <w:r>
+        <w:rPr>
+          <w:lang w:val="es-ES"/>
+        </w:rPr>
+        <w:t xml:space="preserve">dido de tirar por este </w:t>
+      </w:r>
+      <w:proofErr w:type="spellStart"/>
+      <w:r>
+        <w:rPr>
+          <w:lang w:val="es-ES"/>
+        </w:rPr>
+        <w:t>via</w:t>
+      </w:r>
+      <w:proofErr w:type="spellEnd"/>
+      <w:r>
+        <w:rPr>
+          <w:lang w:val="es-ES"/>
+        </w:rPr>
+        <w:t xml:space="preserve"> por dos</w:t>
+      </w:r>
+      <w:r>
+        <w:rPr>
+          <w:lang w:val="es-ES"/>
+        </w:rPr>
+        <w:t xml:space="preserve"> razones principales:</w:t>
+      </w:r>
+    </w:p>
+    <w:p>
+      <w:pPr>
+        <w:rPr>
+          <w:lang w:val="es-ES"/>
+        </w:rPr>
+      </w:pPr>
+    </w:p>
+    <w:p>
+      <w:pPr>
+        <w:pStyle w:val="ListParagraph"/>
+        <w:numPr>
+          <w:ilvl w:val="0"/>
+          <w:numId w:val="1"/>
+        </w:numPr>
+        <w:rPr>
+          <w:lang w:val="es-ES"/>
+        </w:rPr>
+      </w:pPr>
+      <w:r>
+        <w:rPr>
+          <w:lang w:val="es-ES"/>
+        </w:rPr>
+        <w:t>Para proteger nuestros fiche</w:t>
+      </w:r>
+      <w:r>
+        <w:rPr>
+          <w:lang w:val="es-ES"/>
+        </w:rPr>
+        <w:t>ros y datos para no perderlos</w:t>
+      </w:r>
+    </w:p>
+    <w:p>
+      <w:pPr>
+        <w:pStyle w:val="ListParagraph"/>
+        <w:numPr>
+          <w:ilvl w:val="0"/>
+          <w:numId w:val="1"/>
+        </w:numPr>
+        <w:rPr>
+          <w:lang w:val="es-ES"/>
+        </w:rPr>
+      </w:pPr>
+      <w:r>
+        <w:rPr>
+          <w:lang w:val="es-ES"/>
+        </w:rPr>
+        <w:t xml:space="preserve">Ya que usamos el </w:t>
+      </w:r>
+      <w:proofErr w:type="spellStart"/>
+      <w:r>
+        <w:rPr>
+          <w:lang w:val="es-ES"/>
+        </w:rPr>
+        <w:t>cloud</w:t>
+      </w:r>
+      <w:proofErr w:type="spellEnd"/>
+      <w:r>
+        <w:rPr>
+          <w:lang w:val="es-ES"/>
+        </w:rPr>
+        <w:t xml:space="preserve"> de </w:t>
+      </w:r>
+      <w:proofErr w:type="spellStart"/>
+      <w:r>
+        <w:rPr>
+          <w:lang w:val="es-ES"/>
+        </w:rPr>
+        <w:t>azure</w:t>
+      </w:r>
+      <w:proofErr w:type="spellEnd"/>
+      <w:r>
+        <w:rPr>
+          <w:lang w:val="es-ES"/>
+        </w:rPr>
+        <w:t xml:space="preserve">, nos resultara mucho </w:t>
+      </w:r>
+      <w:proofErr w:type="spellStart"/>
+      <w:r>
+        <w:rPr>
+          <w:lang w:val="es-ES"/>
+        </w:rPr>
+        <w:t>mas</w:t>
+      </w:r>
+      <w:proofErr w:type="spellEnd"/>
+      <w:r>
+        <w:rPr>
+          <w:lang w:val="es-ES"/>
+        </w:rPr>
+        <w:t xml:space="preserve"> fácil usar </w:t>
+      </w:r>
+      <w:proofErr w:type="spellStart"/>
+      <w:r>
+        <w:rPr>
+          <w:lang w:val="es-ES"/>
+        </w:rPr>
+        <w:t>azure</w:t>
+      </w:r>
+      <w:proofErr w:type="spellEnd"/>
+      <w:r>
+        <w:rPr>
+          <w:lang w:val="es-ES"/>
+        </w:rPr>
+        <w:t xml:space="preserve"> </w:t>
+      </w:r>
+      <w:proofErr w:type="spellStart"/>
+      <w:r>
+        <w:rPr>
+          <w:lang w:val="es-ES"/>
+        </w:rPr>
+        <w:t>repository</w:t>
+      </w:r>
+      <w:proofErr w:type="spellEnd"/>
+      <w:r>
+        <w:rPr>
+          <w:lang w:val="es-ES"/>
+        </w:rPr>
+        <w:t xml:space="preserve"> que otro </w:t>
+      </w:r>
+      <w:proofErr w:type="spellStart"/>
+      <w:proofErr w:type="gramStart"/>
+      <w:r>
+        <w:rPr>
+          <w:lang w:val="es-ES"/>
+        </w:rPr>
+        <w:t>repository</w:t>
+      </w:r>
+      <w:proofErr w:type="spellEnd"/>
+      <w:r>
+        <w:rPr>
+          <w:lang w:val="es-ES"/>
+        </w:rPr>
+        <w:t xml:space="preserve"> </w:t>
+      </w:r>
+      <w:r>
+        <w:rPr>
+          <w:lang w:val="es-ES"/>
+        </w:rPr>
+        <w:t>,</w:t>
+      </w:r>
+      <w:proofErr w:type="gramEnd"/>
+      <w:r>
+        <w:rPr>
+          <w:lang w:val="es-ES"/>
+        </w:rPr>
+        <w:t xml:space="preserve"> ya que también usamos </w:t>
+      </w:r>
+      <w:proofErr w:type="spellStart"/>
+      <w:r>
+        <w:rPr>
+          <w:lang w:val="es-ES"/>
+        </w:rPr>
+        <w:t>azure</w:t>
+      </w:r>
+      <w:proofErr w:type="spellEnd"/>
+      <w:r>
+        <w:rPr>
+          <w:lang w:val="es-ES"/>
+        </w:rPr>
+        <w:t xml:space="preserve"> pipelines </w:t>
+      </w:r>
+    </w:p>
+    <w:p>
+      <w:pPr>
+        <w:ind w:left="50"/>
+        <w:rPr>
+          <w:lang w:val="es-ES"/>
+        </w:rPr>
+      </w:pPr>
+      <w:r>
+        <w:rPr>
+          <w:lang w:val="es-ES"/>
+        </w:rPr>
+        <w:t xml:space="preserve">En el </w:t>
+      </w:r>
+      <w:proofErr w:type="spellStart"/>
+      <w:r>
+        <w:rPr>
+          <w:lang w:val="es-ES"/>
+        </w:rPr>
+        <w:t>direcory</w:t>
+      </w:r>
+      <w:proofErr w:type="spellEnd"/>
+      <w:r>
+        <w:rPr>
+          <w:lang w:val="es-ES"/>
+        </w:rPr>
+        <w:t xml:space="preserve"> </w:t>
+      </w:r>
+      <w:proofErr w:type="spellStart"/>
+      <w:r>
+        <w:rPr>
+          <w:lang w:val="es-ES"/>
+        </w:rPr>
+        <w:t>root</w:t>
+      </w:r>
+      <w:proofErr w:type="spellEnd"/>
+      <w:r>
+        <w:rPr>
+          <w:lang w:val="es-ES"/>
+        </w:rPr>
+        <w:t xml:space="preserve"> de nue</w:t>
+      </w:r>
+      <w:r>
+        <w:rPr>
+          <w:lang w:val="es-ES"/>
+        </w:rPr>
+        <w:t xml:space="preserve">stro </w:t>
+      </w:r>
+      <w:proofErr w:type="spellStart"/>
+      <w:r>
+        <w:rPr>
+          <w:lang w:val="es-ES"/>
+        </w:rPr>
+        <w:t>repository</w:t>
+      </w:r>
+      <w:proofErr w:type="spellEnd"/>
+      <w:r>
+        <w:rPr>
+          <w:lang w:val="es-ES"/>
+        </w:rPr>
+        <w:t xml:space="preserve"> encontramos es tres carpetas y cinco</w:t>
+      </w:r>
+      <w:r>
+        <w:rPr>
+          <w:lang w:val="es-ES"/>
+        </w:rPr>
+        <w:t xml:space="preserve"> ficheros </w:t>
+      </w:r>
+    </w:p>
+    <w:p>
+      <w:pPr>
+        <w:ind w:left="50"/>
+        <w:rPr>
+          <w:lang w:val="es-ES"/>
+        </w:rPr>
+      </w:pPr>
+      <w:r>
+        <w:rPr>
+          <w:lang w:val="es-ES"/>
+        </w:rPr>
+        <w:t>Los cinco fichero</w:t>
+      </w:r>
+      <w:r>
+        <w:rPr>
+          <w:lang w:val="es-ES"/>
+        </w:rPr>
+        <w:t>s</w:t>
+      </w:r>
+      <w:r>
+        <w:rPr>
+          <w:lang w:val="es-ES"/>
+        </w:rPr>
+        <w:t xml:space="preserve"> son</w:t>
+      </w:r>
+      <w:r>
+        <w:rPr>
+          <w:lang w:val="es-ES"/>
+        </w:rPr>
+        <w:t xml:space="preserve"> </w:t>
+      </w:r>
+      <w:r>
+        <w:rPr>
+          <w:lang w:val="es-ES"/>
+        </w:rPr>
+        <w:t>principal-</w:t>
+      </w:r>
+      <w:proofErr w:type="spellStart"/>
+      <w:r>
+        <w:rPr>
+          <w:lang w:val="es-ES"/>
+        </w:rPr>
+        <w:t>pipeline.yml</w:t>
+      </w:r>
+      <w:proofErr w:type="spellEnd"/>
+      <w:r>
+        <w:rPr>
+          <w:lang w:val="es-ES"/>
+        </w:rPr>
+        <w:t>,</w:t>
+      </w:r>
+      <w:r>
+        <w:rPr>
+          <w:lang w:val="es-ES"/>
+        </w:rPr>
+        <w:t xml:space="preserve"> </w:t>
+      </w:r>
+      <w:proofErr w:type="spellStart"/>
+      <w:r>
+        <w:rPr>
+          <w:lang w:val="es-ES"/>
+        </w:rPr>
+        <w:t>aks-pipeline.yml</w:t>
+      </w:r>
+      <w:proofErr w:type="spellEnd"/>
+      <w:r>
+        <w:rPr>
+          <w:lang w:val="es-ES"/>
+        </w:rPr>
+        <w:t>,</w:t>
+      </w:r>
+      <w:r>
+        <w:rPr>
+          <w:lang w:val="es-ES"/>
+        </w:rPr>
+        <w:t xml:space="preserve"> </w:t>
+      </w:r>
+      <w:proofErr w:type="spellStart"/>
+      <w:r>
+        <w:rPr>
+          <w:lang w:val="es-ES"/>
+        </w:rPr>
+        <w:t>function-pipeline.yml</w:t>
+      </w:r>
+      <w:proofErr w:type="spellEnd"/>
+      <w:r>
+        <w:rPr>
+          <w:lang w:val="es-ES"/>
+        </w:rPr>
+        <w:t xml:space="preserve">, </w:t>
+      </w:r>
+      <w:proofErr w:type="spellStart"/>
+      <w:r>
+        <w:rPr>
+          <w:lang w:val="es-ES"/>
+        </w:rPr>
+        <w:t>webapp-pipeline.yml</w:t>
+      </w:r>
+      <w:proofErr w:type="spellEnd"/>
+      <w:r>
+        <w:rPr>
+          <w:lang w:val="es-ES"/>
+        </w:rPr>
+        <w:t>,</w:t>
+      </w:r>
+      <w:r>
+        <w:rPr>
+          <w:lang w:val="es-ES"/>
+        </w:rPr>
+        <w:t xml:space="preserve"> </w:t>
+      </w:r>
+      <w:proofErr w:type="spellStart"/>
+      <w:proofErr w:type="gramStart"/>
+      <w:r>
+        <w:rPr>
+          <w:lang w:val="es-ES"/>
+        </w:rPr>
+        <w:t>sql-pipeline.yml</w:t>
+      </w:r>
+      <w:r>
+        <w:rPr>
+          <w:lang w:val="es-ES"/>
+        </w:rPr>
+        <w:t>,</w:t>
+      </w:r>
+      <w:r>
+        <w:rPr>
+          <w:lang w:val="es-ES"/>
+        </w:rPr>
+        <w:t>main</w:t>
+      </w:r>
+      <w:proofErr w:type="gramEnd"/>
+      <w:r>
+        <w:rPr>
+          <w:lang w:val="es-ES"/>
+        </w:rPr>
+        <w:t>.bicep</w:t>
+      </w:r>
+      <w:proofErr w:type="spellEnd"/>
+      <w:r>
+        <w:rPr>
+          <w:lang w:val="es-ES"/>
+        </w:rPr>
+        <w:t>,</w:t>
+      </w:r>
+      <w:r>
+        <w:rPr>
+          <w:lang w:val="es-ES"/>
+        </w:rPr>
+        <w:t xml:space="preserve"> que son los cinco ficheros que </w:t>
+      </w:r>
+      <w:proofErr w:type="spellStart"/>
+      <w:r>
+        <w:rPr>
+          <w:lang w:val="es-ES"/>
+        </w:rPr>
+        <w:t>defienen</w:t>
+      </w:r>
+      <w:proofErr w:type="spellEnd"/>
+      <w:r>
+        <w:rPr>
+          <w:lang w:val="es-ES"/>
+        </w:rPr>
+        <w:t xml:space="preserve"> los cinco</w:t>
+      </w:r>
+      <w:r>
+        <w:rPr>
+          <w:lang w:val="es-ES"/>
+        </w:rPr>
+        <w:t xml:space="preserve"> pipelines que necesitamos para </w:t>
+      </w:r>
+      <w:proofErr w:type="spellStart"/>
+      <w:r>
+        <w:rPr>
+          <w:lang w:val="es-ES"/>
+        </w:rPr>
+        <w:t>disenya</w:t>
+      </w:r>
+      <w:proofErr w:type="spellEnd"/>
+      <w:r>
+        <w:rPr>
+          <w:lang w:val="es-ES"/>
+        </w:rPr>
+        <w:t xml:space="preserve"> nuestro sistema de integración </w:t>
+      </w:r>
+      <w:proofErr w:type="spellStart"/>
+      <w:r>
+        <w:rPr>
+          <w:lang w:val="es-ES"/>
+        </w:rPr>
+        <w:t>contiuna</w:t>
+      </w:r>
+      <w:proofErr w:type="spellEnd"/>
+      <w:r>
+        <w:rPr>
+          <w:lang w:val="es-ES"/>
+        </w:rPr>
+        <w:t xml:space="preserve"> y </w:t>
+      </w:r>
+      <w:proofErr w:type="spellStart"/>
+      <w:r>
+        <w:rPr>
+          <w:lang w:val="es-ES"/>
+        </w:rPr>
+        <w:t>main.bicep</w:t>
+      </w:r>
+      <w:proofErr w:type="spellEnd"/>
+      <w:r>
+        <w:rPr>
+          <w:lang w:val="es-ES"/>
+        </w:rPr>
+        <w:t xml:space="preserve"> que es el fichero principal que llama a las diferentes plantillas para desplegar la infraestructura dentro de </w:t>
+      </w:r>
+      <w:proofErr w:type="spellStart"/>
+      <w:r>
+        <w:rPr>
+          <w:lang w:val="es-ES"/>
+        </w:rPr>
+        <w:t>azure</w:t>
+      </w:r>
+      <w:proofErr w:type="spellEnd"/>
+      <w:r>
+        <w:rPr>
+          <w:lang w:val="es-ES"/>
+        </w:rPr>
+        <w:t>.</w:t>
+      </w:r>
+    </w:p>
+    <w:p>
+      <w:pPr>
+        <w:ind w:left="50"/>
+        <w:rPr>
+          <w:lang w:val="es-ES"/>
+        </w:rPr>
+      </w:pPr>
+      <w:r>
+        <w:rPr>
+          <w:lang w:val="es-ES"/>
+        </w:rPr>
+        <w:t xml:space="preserve">Los tres </w:t>
+      </w:r>
+      <w:proofErr w:type="spellStart"/>
+      <w:r>
+        <w:rPr>
+          <w:lang w:val="es-ES"/>
+        </w:rPr>
+        <w:t>directories</w:t>
+      </w:r>
+      <w:proofErr w:type="spellEnd"/>
+      <w:r>
+        <w:rPr>
+          <w:lang w:val="es-ES"/>
+        </w:rPr>
+        <w:t xml:space="preserve"> son los siguientes:</w:t>
+      </w:r>
+    </w:p>
+    <w:p>
+      <w:pPr>
+        <w:ind w:left="50"/>
+        <w:rPr>
+          <w:lang w:val="es-ES"/>
+        </w:rPr>
+      </w:pPr>
+      <w:proofErr w:type="spellStart"/>
+      <w:r>
+        <w:rPr>
+          <w:u w:val="single"/>
+          <w:lang w:val="es-ES"/>
+        </w:rPr>
+        <w:t>b</w:t>
+      </w:r>
+      <w:r>
+        <w:rPr>
+          <w:u w:val="single"/>
+          <w:lang w:val="es-ES"/>
+        </w:rPr>
+        <w:t>icep-template</w:t>
+      </w:r>
+      <w:proofErr w:type="spellEnd"/>
+      <w:r>
+        <w:rPr>
+          <w:lang w:val="es-ES"/>
+        </w:rPr>
+        <w:t>:</w:t>
+      </w:r>
+      <w:r>
+        <w:rPr>
+          <w:lang w:val="es-ES"/>
+        </w:rPr>
+        <w:t xml:space="preserve"> en este directorio hay 11</w:t>
+      </w:r>
+      <w:bookmarkStart w:id="0" w:name="_GoBack"/>
+      <w:bookmarkEnd w:id="0"/>
+      <w:r>
+        <w:rPr>
+          <w:lang w:val="es-ES"/>
+        </w:rPr>
+        <w:t xml:space="preserve"> ficheros, que contienen los diferentes </w:t>
+      </w:r>
+      <w:r>
+        <w:rPr>
+          <w:lang w:val="es-ES"/>
+        </w:rPr>
+        <w:t>plantillas</w:t>
+      </w:r>
+      <w:r>
+        <w:rPr>
+          <w:lang w:val="es-ES"/>
+        </w:rPr>
+        <w:t xml:space="preserve"> de los diferentes </w:t>
+      </w:r>
+      <w:proofErr w:type="spellStart"/>
+      <w:r>
+        <w:rPr>
+          <w:lang w:val="es-ES"/>
+        </w:rPr>
+        <w:t>recusos</w:t>
+      </w:r>
+      <w:proofErr w:type="spellEnd"/>
+      <w:r>
+        <w:rPr>
+          <w:lang w:val="es-ES"/>
+        </w:rPr>
+        <w:t xml:space="preserve"> usados </w:t>
+      </w:r>
+      <w:r>
+        <w:rPr>
+          <w:lang w:val="es-ES"/>
+        </w:rPr>
+        <w:t xml:space="preserve">para desplegar la </w:t>
+      </w:r>
+      <w:proofErr w:type="gramStart"/>
+      <w:r>
+        <w:rPr>
+          <w:lang w:val="es-ES"/>
+        </w:rPr>
+        <w:t>infraestructura ,</w:t>
+      </w:r>
+      <w:proofErr w:type="gramEnd"/>
+      <w:r>
+        <w:rPr>
+          <w:lang w:val="es-ES"/>
+        </w:rPr>
+        <w:t xml:space="preserve"> las plantillas están definidas en </w:t>
+      </w:r>
+      <w:proofErr w:type="spellStart"/>
+      <w:r>
+        <w:rPr>
+          <w:lang w:val="es-ES"/>
+        </w:rPr>
+        <w:t>bicep</w:t>
+      </w:r>
+      <w:proofErr w:type="spellEnd"/>
+      <w:r>
+        <w:rPr>
+          <w:lang w:val="es-ES"/>
+        </w:rPr>
+        <w:t xml:space="preserve">, y todas se llaman desde el </w:t>
+      </w:r>
+      <w:proofErr w:type="spellStart"/>
+      <w:r>
+        <w:rPr>
+          <w:lang w:val="es-ES"/>
+        </w:rPr>
+        <w:t>main.bicep</w:t>
+      </w:r>
+      <w:proofErr w:type="spellEnd"/>
     </w:p>
     <w:sectPr>
       <w:pgSz w:w="12240" w:h="15840"/>
@@ -977,6 +1759,103 @@
     </w:sectPr>
   </w:body>
 </w:document>
+</file>
+
+<file path=word/numbering.xml><?xml version="1.0" encoding="utf-8"?>
+<w:numbering xmlns:wpc="http://schemas.microsoft.com/office/word/2010/wordprocessingCanvas" xmlns:cx="http://schemas.microsoft.com/office/drawing/2014/chartex" xmlns:cx1="http://schemas.microsoft.com/office/drawing/2015/9/8/chartex" xmlns:mc="http://schemas.openxmlformats.org/markup-compatibility/2006" xmlns:o="urn:schemas-microsoft-com:office:office" xmlns:r="http://schemas.openxmlformats.org/officeDocument/2006/relationships" xmlns:m="http://schemas.openxmlformats.org/officeDocument/2006/math" xmlns:v="urn:schemas-microsoft-com:vml" xmlns:wp14="http://schemas.microsoft.com/office/word/2010/wordprocessingDrawing" xmlns:wp="http://schemas.openxmlformats.org/drawingml/2006/wordprocessingDrawing" xmlns:w10="urn:schemas-microsoft-com:office:word" xmlns:w="http://schemas.openxmlformats.org/wordprocessingml/2006/main" xmlns:w14="http://schemas.microsoft.com/office/word/2010/wordml" xmlns:w15="http://schemas.microsoft.com/office/word/2012/wordml" xmlns:w16se="http://schemas.microsoft.com/office/word/2015/wordml/symex" xmlns:wpg="http://schemas.microsoft.com/office/word/2010/wordprocessingGroup" xmlns:wpi="http://schemas.microsoft.com/office/word/2010/wordprocessingInk" xmlns:wne="http://schemas.microsoft.com/office/word/2006/wordml" xmlns:wps="http://schemas.microsoft.com/office/word/2010/wordprocessingShape" mc:Ignorable="w14 w15 w16se wp14">
+  <w:abstractNum w:abstractNumId="0" w15:restartNumberingAfterBreak="0">
+    <w:nsid w:val="0B9868E2"/>
+    <w:multiLevelType w:val="hybridMultilevel"/>
+    <w:tmpl w:val="EF287E72"/>
+    <w:lvl w:ilvl="0" w:tplc="57082F6E">
+      <w:start w:val="1"/>
+      <w:numFmt w:val="decimal"/>
+      <w:lvlText w:val="%1."/>
+      <w:lvlJc w:val="left"/>
+      <w:pPr>
+        <w:ind w:left="410" w:hanging="360"/>
+      </w:pPr>
+      <w:rPr>
+        <w:rFonts w:hint="default"/>
+      </w:rPr>
+    </w:lvl>
+    <w:lvl w:ilvl="1" w:tplc="04090019" w:tentative="1">
+      <w:start w:val="1"/>
+      <w:numFmt w:val="lowerLetter"/>
+      <w:lvlText w:val="%2."/>
+      <w:lvlJc w:val="left"/>
+      <w:pPr>
+        <w:ind w:left="1130" w:hanging="360"/>
+      </w:pPr>
+    </w:lvl>
+    <w:lvl w:ilvl="2" w:tplc="0409001B" w:tentative="1">
+      <w:start w:val="1"/>
+      <w:numFmt w:val="lowerRoman"/>
+      <w:lvlText w:val="%3."/>
+      <w:lvlJc w:val="right"/>
+      <w:pPr>
+        <w:ind w:left="1850" w:hanging="180"/>
+      </w:pPr>
+    </w:lvl>
+    <w:lvl w:ilvl="3" w:tplc="0409000F" w:tentative="1">
+      <w:start w:val="1"/>
+      <w:numFmt w:val="decimal"/>
+      <w:lvlText w:val="%4."/>
+      <w:lvlJc w:val="left"/>
+      <w:pPr>
+        <w:ind w:left="2570" w:hanging="360"/>
+      </w:pPr>
+    </w:lvl>
+    <w:lvl w:ilvl="4" w:tplc="04090019" w:tentative="1">
+      <w:start w:val="1"/>
+      <w:numFmt w:val="lowerLetter"/>
+      <w:lvlText w:val="%5."/>
+      <w:lvlJc w:val="left"/>
+      <w:pPr>
+        <w:ind w:left="3290" w:hanging="360"/>
+      </w:pPr>
+    </w:lvl>
+    <w:lvl w:ilvl="5" w:tplc="0409001B" w:tentative="1">
+      <w:start w:val="1"/>
+      <w:numFmt w:val="lowerRoman"/>
+      <w:lvlText w:val="%6."/>
+      <w:lvlJc w:val="right"/>
+      <w:pPr>
+        <w:ind w:left="4010" w:hanging="180"/>
+      </w:pPr>
+    </w:lvl>
+    <w:lvl w:ilvl="6" w:tplc="0409000F" w:tentative="1">
+      <w:start w:val="1"/>
+      <w:numFmt w:val="decimal"/>
+      <w:lvlText w:val="%7."/>
+      <w:lvlJc w:val="left"/>
+      <w:pPr>
+        <w:ind w:left="4730" w:hanging="360"/>
+      </w:pPr>
+    </w:lvl>
+    <w:lvl w:ilvl="7" w:tplc="04090019" w:tentative="1">
+      <w:start w:val="1"/>
+      <w:numFmt w:val="lowerLetter"/>
+      <w:lvlText w:val="%8."/>
+      <w:lvlJc w:val="left"/>
+      <w:pPr>
+        <w:ind w:left="5450" w:hanging="360"/>
+      </w:pPr>
+    </w:lvl>
+    <w:lvl w:ilvl="8" w:tplc="0409001B" w:tentative="1">
+      <w:start w:val="1"/>
+      <w:numFmt w:val="lowerRoman"/>
+      <w:lvlText w:val="%9."/>
+      <w:lvlJc w:val="right"/>
+      <w:pPr>
+        <w:ind w:left="6170" w:hanging="180"/>
+      </w:pPr>
+    </w:lvl>
+  </w:abstractNum>
+  <w:num w:numId="1">
+    <w:abstractNumId w:val="0"/>
+  </w:num>
+</w:numbering>
 </file>
 
 <file path=word/styles.xml><?xml version="1.0" encoding="utf-8"?>
@@ -1400,6 +2279,17 @@
     <w:semiHidden/>
     <w:unhideWhenUsed/>
   </w:style>
+  <w:style w:type="paragraph" w:styleId="ListParagraph">
+    <w:name w:val="List Paragraph"/>
+    <w:basedOn w:val="Normal"/>
+    <w:uiPriority w:val="34"/>
+    <w:qFormat/>
+    <w:rsid w:val="00CE27CE"/>
+    <w:pPr>
+      <w:ind w:left="720"/>
+      <w:contextualSpacing/>
+    </w:pPr>
+  </w:style>
 </w:styles>
 </file>
 

</xml_diff>